<commit_message>
suppression du fichier Architecture_description.docx, qui était un pense bete pour rajouter dans les descriptions les éléments d'architecture
toute la documentation globale, de la modélisation et de la persistance est terminée


git-svn-id: https://forge.clermont-universite.fr/svn/md-binome02@61 a295b7a2-e4ef-4650-9f47-075ab073bfd3
</commit_message>
<xml_diff>
--- a/trunc/doc/doc_ressources/Doc_Cs/Modelisation/Diag_Package_description.docx
+++ b/trunc/doc/doc_ressources/Doc_Cs/Modelisation/Diag_Package_description.docx
@@ -27,114 +27,28 @@
       <w:r>
         <w:t xml:space="preserve"> directement à l’utilisateur, tel la classe Utilisateur, et la classe Marathon, lié intimement à un Utilisateur.</w:t>
       </w:r>
-      <w:r>
-        <w:br/>
-      </w:r>
-      <w:r>
-        <w:t xml:space="preserve">Le package content rassemble tout le contenu de remplissage de la plateforme, donc </w:t>
-      </w:r>
-      <w:proofErr w:type="spellStart"/>
-      <w:r>
-        <w:t>tout</w:t>
-      </w:r>
-      <w:proofErr w:type="spellEnd"/>
-      <w:r>
-        <w:t xml:space="preserve"> les contenus Vidéoludiques </w:t>
-      </w:r>
-      <w:r>
-        <w:t xml:space="preserve">(films, séries animes…). </w:t>
-      </w:r>
-      <w:r>
-        <w:t>Le sous-</w:t>
-      </w:r>
-      <w:r>
-        <w:t xml:space="preserve">package </w:t>
-      </w:r>
-      <w:proofErr w:type="spellStart"/>
-      <w:r>
-        <w:t>episodique</w:t>
-      </w:r>
-      <w:proofErr w:type="spellEnd"/>
-      <w:r>
-        <w:t xml:space="preserve"> représente </w:t>
-      </w:r>
-      <w:r>
-        <w:t>tous les contenus vidéoludiques</w:t>
-      </w:r>
-      <w:r>
-        <w:t xml:space="preserve"> sous forme d’épisodes (séries et animes), ainsi que leur composants (épisodes et saisons).</w:t>
-      </w:r>
-      <w:r>
-        <w:br/>
-        <w:t xml:space="preserve">Le package </w:t>
-      </w:r>
-      <w:proofErr w:type="spellStart"/>
-      <w:r>
-        <w:t>usefull_interfaces</w:t>
-      </w:r>
-      <w:proofErr w:type="spellEnd"/>
-      <w:r>
-        <w:t xml:space="preserve">, langues, et genres sont </w:t>
-      </w:r>
-      <w:proofErr w:type="spellStart"/>
-      <w:r>
-        <w:t>tout</w:t>
-      </w:r>
-      <w:proofErr w:type="spellEnd"/>
-      <w:r>
-        <w:t xml:space="preserve"> trois des packages de services, ils servent aux </w:t>
-      </w:r>
-      <w:r>
-        <w:t>classes des pack</w:t>
-      </w:r>
-      <w:r>
-        <w:t>ages</w:t>
-      </w:r>
-      <w:r>
-        <w:t xml:space="preserve"> user et content.</w:t>
-      </w:r>
     </w:p>
     <w:p>
       <w:pPr>
         <w:ind w:left="567"/>
       </w:pPr>
-      <w:proofErr w:type="spellStart"/>
-      <w:proofErr w:type="gramStart"/>
-      <w:r>
-        <w:t>usefull</w:t>
-      </w:r>
-      <w:proofErr w:type="gramEnd"/>
-      <w:r>
-        <w:t>_interfaces</w:t>
-      </w:r>
-      <w:proofErr w:type="spellEnd"/>
-      <w:r>
-        <w:t xml:space="preserve"> regroupe toutes les interfaces pouvant être utilisées </w:t>
-      </w:r>
-      <w:r>
-        <w:t xml:space="preserve">par toutes les classes, genres regroupe deux </w:t>
-      </w:r>
-      <w:proofErr w:type="spellStart"/>
-      <w:r>
-        <w:t>enums</w:t>
-      </w:r>
-      <w:proofErr w:type="spellEnd"/>
-      <w:r>
-        <w:t xml:space="preserve"> pour représenter les genres des contenus vidéoludiques (action, </w:t>
-      </w:r>
-      <w:proofErr w:type="spellStart"/>
-      <w:r>
-        <w:t>shonen</w:t>
-      </w:r>
-      <w:proofErr w:type="spellEnd"/>
-      <w:r>
-        <w:t>…)</w:t>
-      </w:r>
-      <w:r>
-        <w:t xml:space="preserve"> et langues regroupe les langues pour les contenus vidéoludiques</w:t>
-      </w:r>
-      <w:r>
-        <w:t>.</w:t>
+      <w:r>
+        <w:t xml:space="preserve">Le package content rassemble tout le contenu de remplissage de la plateforme, donc tout les contenus Vidéoludiques </w:t>
+      </w:r>
+      <w:r>
+        <w:t xml:space="preserve">(films, séries animes…). </w:t>
+      </w:r>
+      <w:r>
+        <w:t>Le sous-</w:t>
+      </w:r>
+      <w:r>
+        <w:t xml:space="preserve">package episodique représente </w:t>
+      </w:r>
+      <w:r>
+        <w:t>tous les contenus vidéoludiques</w:t>
+      </w:r>
+      <w:r>
+        <w:t xml:space="preserve"> sous forme d’épisodes (séries et animes), ainsi que leur composants (épisodes et saisons).</w:t>
       </w:r>
     </w:p>
     <w:p>
@@ -142,84 +56,28 @@
         <w:ind w:left="567"/>
       </w:pPr>
       <w:r>
-        <w:t xml:space="preserve">Dans </w:t>
-      </w:r>
-      <w:proofErr w:type="spellStart"/>
-      <w:r>
-        <w:t>usefull_interfaces</w:t>
-      </w:r>
-      <w:proofErr w:type="spellEnd"/>
-      <w:r>
-        <w:t xml:space="preserve">, une interface </w:t>
-      </w:r>
-      <w:proofErr w:type="spellStart"/>
-      <w:r>
-        <w:t>IEstDescriptible</w:t>
-      </w:r>
-      <w:proofErr w:type="spellEnd"/>
-      <w:r>
-        <w:t xml:space="preserve"> est présente,</w:t>
-      </w:r>
-      <w:r>
-        <w:t xml:space="preserve"> et est</w:t>
-      </w:r>
-      <w:r>
-        <w:t xml:space="preserve"> importé par </w:t>
-      </w:r>
-      <w:proofErr w:type="spellStart"/>
-      <w:r>
-        <w:t>ContenuVideoludique</w:t>
-      </w:r>
-      <w:proofErr w:type="spellEnd"/>
-      <w:r>
-        <w:t xml:space="preserve"> et Episode</w:t>
-      </w:r>
-      <w:r>
-        <w:t xml:space="preserve"> qui</w:t>
-      </w:r>
-      <w:r>
-        <w:t xml:space="preserve"> </w:t>
-      </w:r>
-      <w:r>
-        <w:t>l’implémentent, car</w:t>
-      </w:r>
-      <w:r>
-        <w:t xml:space="preserve"> sont descriptibles</w:t>
-      </w:r>
-      <w:r>
-        <w:t xml:space="preserve">. Ces deux classes implémentent aussi </w:t>
-      </w:r>
-      <w:proofErr w:type="spellStart"/>
-      <w:r>
-        <w:t>IEstAjoutableAuMarathon</w:t>
-      </w:r>
-      <w:proofErr w:type="spellEnd"/>
-      <w:r>
-        <w:t>, pour pouvoir les ajouter à la liste de lecture d’un marathon</w:t>
-      </w:r>
-      <w:r>
-        <w:t>.</w:t>
-      </w:r>
-      <w:r>
-        <w:t xml:space="preserve"> </w:t>
-      </w:r>
-      <w:proofErr w:type="spellStart"/>
-      <w:proofErr w:type="gramStart"/>
-      <w:r>
-        <w:t>usefull</w:t>
-      </w:r>
-      <w:proofErr w:type="spellEnd"/>
-      <w:proofErr w:type="gramEnd"/>
-      <w:r>
-        <w:t xml:space="preserve">-interfaces permet ainsi de regrouper toutes interfaces susceptibles d’être utilisée dans </w:t>
-      </w:r>
-      <w:proofErr w:type="spellStart"/>
-      <w:r>
-        <w:t>tout</w:t>
-      </w:r>
-      <w:proofErr w:type="spellEnd"/>
-      <w:r>
-        <w:t xml:space="preserve"> les packages.</w:t>
+        <w:t xml:space="preserve">Le package usefull_interfaces, langues, et genres sont </w:t>
+      </w:r>
+      <w:r>
+        <w:t>tous</w:t>
+      </w:r>
+      <w:r>
+        <w:t xml:space="preserve"> trois des packages de services, ils servent aux </w:t>
+      </w:r>
+      <w:r>
+        <w:t>classes des pack</w:t>
+      </w:r>
+      <w:r>
+        <w:t>ages</w:t>
+      </w:r>
+      <w:r>
+        <w:t xml:space="preserve"> user et content.</w:t>
+      </w:r>
+      <w:r>
+        <w:t xml:space="preserve"> Ils </w:t>
+      </w:r>
+      <w:r>
+        <w:t>à la racine du projet de modélisation, dans un souci logique. En effet ce sont des ressources que nous pourrions utiliser dans d’autre contextes que content ou user, expliquant ces namespaces.</w:t>
       </w:r>
     </w:p>
     <w:p>
@@ -227,23 +85,19 @@
         <w:ind w:left="567"/>
       </w:pPr>
       <w:r>
-        <w:t xml:space="preserve">Le package genres est importé par content, pour décrire les genres Globaux de </w:t>
-      </w:r>
-      <w:proofErr w:type="spellStart"/>
-      <w:r>
-        <w:t>ContenuVideoludique</w:t>
-      </w:r>
-      <w:proofErr w:type="spellEnd"/>
-      <w:r>
-        <w:t xml:space="preserve">, mais est aussi importé par </w:t>
-      </w:r>
-      <w:proofErr w:type="spellStart"/>
-      <w:r>
-        <w:t>episodique</w:t>
-      </w:r>
-      <w:proofErr w:type="spellEnd"/>
-      <w:r>
-        <w:t>, pour décrire les genres d’animes de la classe Anime.</w:t>
+        <w:t xml:space="preserve">usefull_interfaces regroupe toutes les interfaces pouvant être utilisées </w:t>
+      </w:r>
+      <w:r>
+        <w:t>par toutes les classes, genres regroupe deux enums</w:t>
+      </w:r>
+      <w:r>
+        <w:t xml:space="preserve"> pour représenter les genres des contenus vidéoludiques (action, shonen…)</w:t>
+      </w:r>
+      <w:r>
+        <w:t xml:space="preserve"> et langues regroupe les langues pour les contenus vidéoludiques</w:t>
+      </w:r>
+      <w:r>
+        <w:t>.</w:t>
       </w:r>
     </w:p>
     <w:p>
@@ -251,15 +105,50 @@
         <w:ind w:left="567"/>
       </w:pPr>
       <w:r>
-        <w:t xml:space="preserve">Le package langues contient un </w:t>
-      </w:r>
-      <w:proofErr w:type="spellStart"/>
-      <w:r>
-        <w:t>enum</w:t>
-      </w:r>
-      <w:proofErr w:type="spellEnd"/>
-      <w:r>
-        <w:t xml:space="preserve"> pour des langages, qui est importé par </w:t>
+        <w:t>Dans usefull_interfaces, une interface IEstDescriptible est présente,</w:t>
+      </w:r>
+      <w:r>
+        <w:t xml:space="preserve"> et est</w:t>
+      </w:r>
+      <w:r>
+        <w:t xml:space="preserve"> importé par ContenuVideoludique et Episode</w:t>
+      </w:r>
+      <w:r>
+        <w:t xml:space="preserve"> qui</w:t>
+      </w:r>
+      <w:r>
+        <w:t xml:space="preserve"> </w:t>
+      </w:r>
+      <w:r>
+        <w:t>l’implémentent, car</w:t>
+      </w:r>
+      <w:r>
+        <w:t xml:space="preserve"> sont descriptibles</w:t>
+      </w:r>
+      <w:r>
+        <w:t>. Ces deux classes implémentent aussi IEstAjoutableAuMarathon, pour pouvoir les ajouter à la liste de lecture d’un marathon</w:t>
+      </w:r>
+      <w:r>
+        <w:t>.</w:t>
+      </w:r>
+      <w:r>
+        <w:t xml:space="preserve"> usefull-interfaces permet ainsi de regrouper toutes interfaces susceptibles d’être utilisée dans tout les packages.</w:t>
+      </w:r>
+    </w:p>
+    <w:p>
+      <w:pPr>
+        <w:ind w:left="567"/>
+      </w:pPr>
+      <w:r>
+        <w:t>Le package genres est importé par content, pour décrire les genres Globaux de ContenuVideoludique, mais est aussi importé par episodique, pour décrire les genres d’animes de la classe Anime.</w:t>
+      </w:r>
+    </w:p>
+    <w:p>
+      <w:pPr>
+        <w:ind w:left="567"/>
+      </w:pPr>
+      <w:r>
+        <w:t xml:space="preserve">Le package langues contient un enum pour des langages, qui est importé par </w:t>
       </w:r>
       <w:r>
         <w:t>content, pour spécifier les langues audios et des sous titres des contenus audiovisuels.</w:t>

</xml_diff>